<commit_message>
Worked on postcard generation
</commit_message>
<xml_diff>
--- a/files/postcardtemplate.docx
+++ b/files/postcardtemplate.docx
@@ -3,7 +3,6 @@
 <w:document xmlns:wpc="http://schemas.microsoft.com/office/word/2010/wordprocessingCanvas" xmlns:mc="http://schemas.openxmlformats.org/markup-compatibility/2006" xmlns:o="urn:schemas-microsoft-com:office:office" xmlns:r="http://schemas.openxmlformats.org/officeDocument/2006/relationships" xmlns:m="http://schemas.openxmlformats.org/officeDocument/2006/math" xmlns:v="urn:schemas-microsoft-com:vml" xmlns:wp14="http://schemas.microsoft.com/office/word/2010/wordprocessingDrawing" xmlns:wp="http://schemas.openxmlformats.org/drawingml/2006/wordprocessingDrawing" xmlns:w10="urn:schemas-microsoft-com:office:word" xmlns:w="http://schemas.openxmlformats.org/wordprocessingml/2006/main" xmlns:w14="http://schemas.microsoft.com/office/word/2010/wordml" xmlns:w15="http://schemas.microsoft.com/office/word/2012/wordml" xmlns:wpg="http://schemas.microsoft.com/office/word/2010/wordprocessingGroup" xmlns:wpi="http://schemas.microsoft.com/office/word/2010/wordprocessingInk" xmlns:wne="http://schemas.microsoft.com/office/word/2006/wordml" xmlns:wps="http://schemas.microsoft.com/office/word/2010/wordprocessingShape" mc:Ignorable="w14 w15 wp14">
   <w:body>
     <w:p>
-      <w:bookmarkStart w:id="0" w:name="_GoBack"/>
       <w:r>
         <w:rPr>
           <w:noProof/>
@@ -85,7 +84,6 @@
           </wp:anchor>
         </w:drawing>
       </w:r>
-      <w:bookmarkEnd w:id="0"/>
       <w:r>
         <w:rPr>
           <w:noProof/>
@@ -430,6 +428,8 @@
           </wp:inline>
         </w:drawing>
       </w:r>
+      <w:bookmarkStart w:id="0" w:name="_GoBack"/>
+      <w:bookmarkEnd w:id="0"/>
       <w:r>
         <w:rPr>
           <w:noProof/>
@@ -1247,7 +1247,7 @@
 </file>
 
 <file path=customXml/itemProps1.xml><?xml version="1.0" encoding="utf-8"?>
-<ds:datastoreItem xmlns:ds="http://schemas.openxmlformats.org/officeDocument/2006/customXml" ds:itemID="{D28B429F-D6E8-4CD4-8BEA-8B703516127F}">
+<ds:datastoreItem xmlns:ds="http://schemas.openxmlformats.org/officeDocument/2006/customXml" ds:itemID="{C5698140-6F7A-4159-BBEB-E467B070BA5C}">
   <ds:schemaRefs>
     <ds:schemaRef ds:uri="http://schemas.openxmlformats.org/officeDocument/2006/bibliography"/>
   </ds:schemaRefs>

</xml_diff>